<commit_message>
[DEV] graph and algorithm description
</commit_message>
<xml_diff>
--- a/central_point_algorithm.docx
+++ b/central_point_algorithm.docx
@@ -248,17 +248,7 @@
           <w:color w:val="242729"/>
           <w:shd w:val="clear" w:color="auto" w:fill="FEFEFE"/>
         </w:rPr>
-        <w:t>C</w:t>
-      </w:r>
-      <w:bookmarkStart w:id="0" w:name="_GoBack"/>
-      <w:bookmarkEnd w:id="0"/>
-      <w:r>
-        <w:rPr>
-          <w:rFonts w:ascii="Times" w:hAnsi="Times"/>
-          <w:color w:val="242729"/>
-          <w:shd w:val="clear" w:color="auto" w:fill="FEFEFE"/>
-        </w:rPr>
-        <w:t>artesian coordinates</w:t>
+        <w:t>Cartesian coordinates</w:t>
       </w:r>
       <w:r>
         <w:rPr>
@@ -719,6 +709,17 @@
           </wp:inline>
         </w:drawing>
       </w:r>
+    </w:p>
+    <w:p>
+      <w:pPr>
+        <w:rPr>
+          <w:rFonts w:ascii="Times" w:hAnsi="Times"/>
+          <w:color w:val="242729"/>
+          <w:shd w:val="clear" w:color="auto" w:fill="FEFEFE"/>
+        </w:rPr>
+      </w:pPr>
+      <w:bookmarkStart w:id="0" w:name="_GoBack"/>
+      <w:bookmarkEnd w:id="0"/>
     </w:p>
     <w:p>
       <w:pPr>
@@ -2074,6 +2075,7 @@
         <w:rPr>
           <w:rFonts w:ascii="Times" w:hAnsi="Times" w:hint="eastAsia"/>
         </w:rPr>
+        <w:lastRenderedPageBreak/>
         <w:t>Calculate</w:t>
       </w:r>
       <w:r>
@@ -3630,7 +3632,7 @@
 </file>
 
 <file path=customXml/itemProps1.xml><?xml version="1.0" encoding="utf-8"?>
-<ds:datastoreItem xmlns:ds="http://schemas.openxmlformats.org/officeDocument/2006/customXml" ds:itemID="{A50660D0-4765-CC48-85EC-C4C01C2BE0B3}">
+<ds:datastoreItem xmlns:ds="http://schemas.openxmlformats.org/officeDocument/2006/customXml" ds:itemID="{04656422-96E5-9940-859A-E18D97B59D25}">
   <ds:schemaRefs>
     <ds:schemaRef ds:uri="http://schemas.openxmlformats.org/officeDocument/2006/bibliography"/>
   </ds:schemaRefs>

</xml_diff>